<commit_message>
feat: update billing documents: doc,odt,pdf
</commit_message>
<xml_diff>
--- a/static/documents/modele-facturation-sante-psy-etudiant.docx
+++ b/static/documents/modele-facturation-sante-psy-etudiant.docx
@@ -151,23 +151,37 @@
     <w:p>
       <w:pPr>
         <w:rPr>
-          <w:sz w:val="23"/>
-          <w:szCs w:val="23"/>
-        </w:rPr>
-      </w:pPr>
-      <w:r>
-        <w:rPr>
           <w:color w:val="1d1c1d"/>
           <w:sz w:val="23"/>
           <w:szCs w:val="23"/>
+        </w:rPr>
+      </w:pPr>
+      <w:r>
+        <w:rPr>
+          <w:color w:val="1d1c1d"/>
+          <w:sz w:val="23"/>
+          <w:szCs w:val="23"/>
           <w:rtl w:val="0"/>
         </w:rPr>
         <w:t xml:space="preserve">IBAN:</w:t>
       </w:r>
-      <w:r>
-        <w:rPr>
-          <w:rtl w:val="0"/>
-        </w:rPr>
+    </w:p>
+    <w:p>
+      <w:pPr>
+        <w:rPr>
+          <w:color w:val="1d1c1d"/>
+          <w:sz w:val="23"/>
+          <w:szCs w:val="23"/>
+        </w:rPr>
+      </w:pPr>
+      <w:r>
+        <w:rPr>
+          <w:color w:val="1d1c1d"/>
+          <w:sz w:val="23"/>
+          <w:szCs w:val="23"/>
+          <w:rtl w:val="0"/>
+        </w:rPr>
+        <w:t xml:space="preserve">Bon de commande: (à demander à l’université)</w:t>
       </w:r>
     </w:p>
     <w:p>
@@ -197,7 +211,54 @@
           <w:szCs w:val="23"/>
           <w:rtl w:val="0"/>
         </w:rPr>
-        <w:t xml:space="preserve">DestinatUniversité de Conventionnement</w:t>
+        <w:t xml:space="preserve">Université de Conventionnement</w:t>
+      </w:r>
+    </w:p>
+    <w:p>
+      <w:pPr>
+        <w:jc w:val="right"/>
+        <w:rPr>
+          <w:sz w:val="23"/>
+          <w:szCs w:val="23"/>
+        </w:rPr>
+      </w:pPr>
+      <w:r>
+        <w:rPr>
+          <w:sz w:val="23"/>
+          <w:szCs w:val="23"/>
+          <w:rtl w:val="0"/>
+        </w:rPr>
+        <w:t xml:space="preserve">Adresse</w:t>
+      </w:r>
+    </w:p>
+    <w:p>
+      <w:pPr>
+        <w:jc w:val="right"/>
+        <w:rPr>
+          <w:sz w:val="23"/>
+          <w:szCs w:val="23"/>
+        </w:rPr>
+      </w:pPr>
+      <w:r>
+        <w:rPr>
+          <w:sz w:val="23"/>
+          <w:szCs w:val="23"/>
+          <w:rtl w:val="0"/>
+        </w:rPr>
+        <w:t xml:space="preserve">Code Postal Ville</w:t>
+      </w:r>
+    </w:p>
+    <w:p>
+      <w:pPr>
+        <w:rPr>
+          <w:sz w:val="23"/>
+          <w:szCs w:val="23"/>
+        </w:rPr>
+      </w:pPr>
+      <w:r>
+        <w:rPr>
+          <w:rtl w:val="0"/>
+        </w:rPr>
       </w:r>
     </w:p>
     <w:p>
@@ -521,7 +582,7 @@
                 <w:szCs w:val="23"/>
                 <w:rtl w:val="0"/>
               </w:rPr>
-              <w:t xml:space="preserve">Mars 2021</w:t>
+              <w:t xml:space="preserve">Avril 2021</w:t>
             </w:r>
           </w:p>
         </w:tc>

</xml_diff>

<commit_message>
feat: update billing documents: doc,odt,pdf (#182)
</commit_message>
<xml_diff>
--- a/static/documents/modele-facturation-sante-psy-etudiant.docx
+++ b/static/documents/modele-facturation-sante-psy-etudiant.docx
@@ -151,23 +151,37 @@
     <w:p>
       <w:pPr>
         <w:rPr>
-          <w:sz w:val="23"/>
-          <w:szCs w:val="23"/>
-        </w:rPr>
-      </w:pPr>
-      <w:r>
-        <w:rPr>
           <w:color w:val="1d1c1d"/>
           <w:sz w:val="23"/>
           <w:szCs w:val="23"/>
+        </w:rPr>
+      </w:pPr>
+      <w:r>
+        <w:rPr>
+          <w:color w:val="1d1c1d"/>
+          <w:sz w:val="23"/>
+          <w:szCs w:val="23"/>
           <w:rtl w:val="0"/>
         </w:rPr>
         <w:t xml:space="preserve">IBAN:</w:t>
       </w:r>
-      <w:r>
-        <w:rPr>
-          <w:rtl w:val="0"/>
-        </w:rPr>
+    </w:p>
+    <w:p>
+      <w:pPr>
+        <w:rPr>
+          <w:color w:val="1d1c1d"/>
+          <w:sz w:val="23"/>
+          <w:szCs w:val="23"/>
+        </w:rPr>
+      </w:pPr>
+      <w:r>
+        <w:rPr>
+          <w:color w:val="1d1c1d"/>
+          <w:sz w:val="23"/>
+          <w:szCs w:val="23"/>
+          <w:rtl w:val="0"/>
+        </w:rPr>
+        <w:t xml:space="preserve">Bon de commande: (à demander à l’université)</w:t>
       </w:r>
     </w:p>
     <w:p>
@@ -197,7 +211,54 @@
           <w:szCs w:val="23"/>
           <w:rtl w:val="0"/>
         </w:rPr>
-        <w:t xml:space="preserve">DestinatUniversité de Conventionnement</w:t>
+        <w:t xml:space="preserve">Université de Conventionnement</w:t>
+      </w:r>
+    </w:p>
+    <w:p>
+      <w:pPr>
+        <w:jc w:val="right"/>
+        <w:rPr>
+          <w:sz w:val="23"/>
+          <w:szCs w:val="23"/>
+        </w:rPr>
+      </w:pPr>
+      <w:r>
+        <w:rPr>
+          <w:sz w:val="23"/>
+          <w:szCs w:val="23"/>
+          <w:rtl w:val="0"/>
+        </w:rPr>
+        <w:t xml:space="preserve">Adresse</w:t>
+      </w:r>
+    </w:p>
+    <w:p>
+      <w:pPr>
+        <w:jc w:val="right"/>
+        <w:rPr>
+          <w:sz w:val="23"/>
+          <w:szCs w:val="23"/>
+        </w:rPr>
+      </w:pPr>
+      <w:r>
+        <w:rPr>
+          <w:sz w:val="23"/>
+          <w:szCs w:val="23"/>
+          <w:rtl w:val="0"/>
+        </w:rPr>
+        <w:t xml:space="preserve">Code Postal Ville</w:t>
+      </w:r>
+    </w:p>
+    <w:p>
+      <w:pPr>
+        <w:rPr>
+          <w:sz w:val="23"/>
+          <w:szCs w:val="23"/>
+        </w:rPr>
+      </w:pPr>
+      <w:r>
+        <w:rPr>
+          <w:rtl w:val="0"/>
+        </w:rPr>
       </w:r>
     </w:p>
     <w:p>
@@ -521,7 +582,7 @@
                 <w:szCs w:val="23"/>
                 <w:rtl w:val="0"/>
               </w:rPr>
-              <w:t xml:space="preserve">Mars 2021</w:t>
+              <w:t xml:space="preserve">Avril 2021</w:t>
             </w:r>
           </w:p>
         </w:tc>

</xml_diff>